<commit_message>
Hands On Demos - Day 1.
</commit_message>
<xml_diff>
--- a/1. Core Java 8/Day 1/Hands On Assignments/Hands On Exercises - Java Fundamentals.docx
+++ b/1. Core Java 8/Day 1/Hands On Assignments/Hands On Exercises - Java Fundamentals.docx
@@ -116,18 +116,7 @@
           <w:szCs w:val="40"/>
           <w:lang w:val="en-US"/>
         </w:rPr>
-        <w:t>Create a new Java Project called “FullStack</w:t>
-      </w:r>
-      <w:bookmarkStart w:id="0" w:name="_GoBack"/>
-      <w:bookmarkEnd w:id="0"/>
-      <w:r>
-        <w:rPr>
-          <w:rFonts w:hint="default"/>
-          <w:sz w:val="40"/>
-          <w:szCs w:val="40"/>
-          <w:lang w:val="en-US"/>
-        </w:rPr>
-        <w:t>Day1”.</w:t>
+        <w:t>Create a new Java Project called “FullStackDay1”.</w:t>
       </w:r>
     </w:p>
     <w:p>
@@ -931,6 +920,8 @@
           <w:lang w:val="en-US" w:eastAsia="zh-CN"/>
         </w:rPr>
       </w:pPr>
+      <w:bookmarkStart w:id="0" w:name="_GoBack"/>
+      <w:bookmarkEnd w:id="0"/>
     </w:p>
     <w:p>
       <w:pPr>

</xml_diff>

<commit_message>
Uploaded Course Materials - Day 10.
</commit_message>
<xml_diff>
--- a/1. Core Java 8/Day 1/Hands On Assignments/Hands On Exercises - Java Fundamentals.docx
+++ b/1. Core Java 8/Day 1/Hands On Assignments/Hands On Exercises - Java Fundamentals.docx
@@ -863,6 +863,7 @@
           <w:lang w:val="en-US"/>
         </w:rPr>
       </w:pPr>
+      <w:bookmarkStart w:id="0" w:name="_GoBack"/>
       <w:r>
         <w:drawing>
           <wp:inline distT="0" distB="0" distL="114300" distR="114300">
@@ -906,6 +907,7 @@
           </wp:inline>
         </w:drawing>
       </w:r>
+      <w:bookmarkEnd w:id="0"/>
     </w:p>
     <w:p>
       <w:pPr>
@@ -920,8 +922,6 @@
           <w:lang w:val="en-US" w:eastAsia="zh-CN"/>
         </w:rPr>
       </w:pPr>
-      <w:bookmarkStart w:id="0" w:name="_GoBack"/>
-      <w:bookmarkEnd w:id="0"/>
     </w:p>
     <w:p>
       <w:pPr>

</xml_diff>